<commit_message>
add velocity field plot example
</commit_message>
<xml_diff>
--- a/doc/Valve User Guide.docx
+++ b/doc/Valve User Guide.docx
@@ -22,8 +22,19 @@
       <w:r>
         <w:t>7.0</w:t>
       </w:r>
+    </w:p>
+    <w:p>
+      <w:pPr>
+        <w:jc w:val="center"/>
+      </w:pPr>
+      <w:r>
+        <w:t>Ma</w:t>
+      </w:r>
       <w:bookmarkStart w:id="0" w:name="_GoBack"/>
       <w:bookmarkEnd w:id="0"/>
+      <w:r>
+        <w:t>y 7, 2019</w:t>
+      </w:r>
     </w:p>
     <w:p/>
     <w:p>
@@ -77,6 +88,7 @@
         <w:rPr>
           <w:noProof/>
         </w:rPr>
+        <w:lastRenderedPageBreak/>
         <w:drawing>
           <wp:inline distT="0" distB="0" distL="0" distR="0" wp14:anchorId="171C135A" wp14:editId="2B1F209D">
             <wp:extent cx="5251450" cy="5251450"/>
@@ -128,14 +140,36 @@
       <w:r>
         <w:t xml:space="preserve">Figure </w:t>
       </w:r>
-      <w:fldSimple w:instr=" SEQ Figure \* ARABIC ">
-        <w:r>
-          <w:rPr>
-            <w:noProof/>
-          </w:rPr>
-          <w:t>1</w:t>
-        </w:r>
-      </w:fldSimple>
+      <w:r>
+        <w:rPr>
+          <w:noProof/>
+        </w:rPr>
+        <w:fldChar w:fldCharType="begin"/>
+      </w:r>
+      <w:r>
+        <w:rPr>
+          <w:noProof/>
+        </w:rPr>
+        <w:instrText xml:space="preserve"> SEQ Figure \* ARABIC </w:instrText>
+      </w:r>
+      <w:r>
+        <w:rPr>
+          <w:noProof/>
+        </w:rPr>
+        <w:fldChar w:fldCharType="separate"/>
+      </w:r>
+      <w:r>
+        <w:rPr>
+          <w:noProof/>
+        </w:rPr>
+        <w:t>1</w:t>
+      </w:r>
+      <w:r>
+        <w:rPr>
+          <w:noProof/>
+        </w:rPr>
+        <w:fldChar w:fldCharType="end"/>
+      </w:r>
       <w:r>
         <w:t xml:space="preserve"> </w:t>
       </w:r>
@@ -204,14 +238,36 @@
                             <w:r>
                               <w:t xml:space="preserve">Figure </w:t>
                             </w:r>
-                            <w:fldSimple w:instr=" SEQ Figure \* ARABIC ">
-                              <w:r>
-                                <w:rPr>
-                                  <w:noProof/>
-                                </w:rPr>
-                                <w:t>2</w:t>
-                              </w:r>
-                            </w:fldSimple>
+                            <w:r>
+                              <w:rPr>
+                                <w:noProof/>
+                              </w:rPr>
+                              <w:fldChar w:fldCharType="begin"/>
+                            </w:r>
+                            <w:r>
+                              <w:rPr>
+                                <w:noProof/>
+                              </w:rPr>
+                              <w:instrText xml:space="preserve"> SEQ Figure \* ARABIC </w:instrText>
+                            </w:r>
+                            <w:r>
+                              <w:rPr>
+                                <w:noProof/>
+                              </w:rPr>
+                              <w:fldChar w:fldCharType="separate"/>
+                            </w:r>
+                            <w:r>
+                              <w:rPr>
+                                <w:noProof/>
+                              </w:rPr>
+                              <w:t>2</w:t>
+                            </w:r>
+                            <w:r>
+                              <w:rPr>
+                                <w:noProof/>
+                              </w:rPr>
+                              <w:fldChar w:fldCharType="end"/>
+                            </w:r>
                             <w:r>
                               <w:t xml:space="preserve"> Data Sources</w:t>
                             </w:r>
@@ -249,14 +305,36 @@
                       <w:r>
                         <w:t xml:space="preserve">Figure </w:t>
                       </w:r>
-                      <w:fldSimple w:instr=" SEQ Figure \* ARABIC ">
-                        <w:r>
-                          <w:rPr>
-                            <w:noProof/>
-                          </w:rPr>
-                          <w:t>2</w:t>
-                        </w:r>
-                      </w:fldSimple>
+                      <w:r>
+                        <w:rPr>
+                          <w:noProof/>
+                        </w:rPr>
+                        <w:fldChar w:fldCharType="begin"/>
+                      </w:r>
+                      <w:r>
+                        <w:rPr>
+                          <w:noProof/>
+                        </w:rPr>
+                        <w:instrText xml:space="preserve"> SEQ Figure \* ARABIC </w:instrText>
+                      </w:r>
+                      <w:r>
+                        <w:rPr>
+                          <w:noProof/>
+                        </w:rPr>
+                        <w:fldChar w:fldCharType="separate"/>
+                      </w:r>
+                      <w:r>
+                        <w:rPr>
+                          <w:noProof/>
+                        </w:rPr>
+                        <w:t>2</w:t>
+                      </w:r>
+                      <w:r>
+                        <w:rPr>
+                          <w:noProof/>
+                        </w:rPr>
+                        <w:fldChar w:fldCharType="end"/>
+                      </w:r>
                       <w:r>
                         <w:t xml:space="preserve"> Data Sources</w:t>
                       </w:r>
@@ -475,6 +553,9 @@
       <w:r>
         <w:t>Valve can plot Winston RSAM as values or event count (given a threshold).</w:t>
       </w:r>
+      <w:r>
+        <w:t xml:space="preserve">  Note, filtering the RSAM value under Data Manipulation options does not result in RSAM calculated from filtered RSAM.  Winston RSAM is pre-calculated at 1 second periods so the filter would apply to these values.</w:t>
+      </w:r>
     </w:p>
     <w:p>
       <w:pPr>
@@ -591,14 +672,36 @@
       <w:r>
         <w:t xml:space="preserve">Figure </w:t>
       </w:r>
-      <w:fldSimple w:instr=" SEQ Figure \* ARABIC ">
-        <w:r>
-          <w:rPr>
-            <w:noProof/>
-          </w:rPr>
-          <w:t>3</w:t>
-        </w:r>
-      </w:fldSimple>
+      <w:r>
+        <w:rPr>
+          <w:noProof/>
+        </w:rPr>
+        <w:fldChar w:fldCharType="begin"/>
+      </w:r>
+      <w:r>
+        <w:rPr>
+          <w:noProof/>
+        </w:rPr>
+        <w:instrText xml:space="preserve"> SEQ Figure \* ARABIC </w:instrText>
+      </w:r>
+      <w:r>
+        <w:rPr>
+          <w:noProof/>
+        </w:rPr>
+        <w:fldChar w:fldCharType="separate"/>
+      </w:r>
+      <w:r>
+        <w:rPr>
+          <w:noProof/>
+        </w:rPr>
+        <w:t>3</w:t>
+      </w:r>
+      <w:r>
+        <w:rPr>
+          <w:noProof/>
+        </w:rPr>
+        <w:fldChar w:fldCharType="end"/>
+      </w:r>
       <w:r>
         <w:t xml:space="preserve"> Time Series Plot Options</w:t>
       </w:r>
@@ -881,14 +984,36 @@
       <w:r>
         <w:t xml:space="preserve">Figure </w:t>
       </w:r>
-      <w:fldSimple w:instr=" SEQ Figure \* ARABIC ">
-        <w:r>
-          <w:rPr>
-            <w:noProof/>
-          </w:rPr>
-          <w:t>4</w:t>
-        </w:r>
-      </w:fldSimple>
+      <w:r>
+        <w:rPr>
+          <w:noProof/>
+        </w:rPr>
+        <w:fldChar w:fldCharType="begin"/>
+      </w:r>
+      <w:r>
+        <w:rPr>
+          <w:noProof/>
+        </w:rPr>
+        <w:instrText xml:space="preserve"> SEQ Figure \* ARABIC </w:instrText>
+      </w:r>
+      <w:r>
+        <w:rPr>
+          <w:noProof/>
+        </w:rPr>
+        <w:fldChar w:fldCharType="separate"/>
+      </w:r>
+      <w:r>
+        <w:rPr>
+          <w:noProof/>
+        </w:rPr>
+        <w:t>4</w:t>
+      </w:r>
+      <w:r>
+        <w:rPr>
+          <w:noProof/>
+        </w:rPr>
+        <w:fldChar w:fldCharType="end"/>
+      </w:r>
       <w:r>
         <w:t xml:space="preserve"> GPS Plot Options</w:t>
       </w:r>
@@ -1013,7 +1138,7 @@
       </w:r>
     </w:p>
     <w:p>
-      <w:r>
+      <w:pPr>
         <w:rPr>
           <w:rFonts w:ascii="Tahoma" w:hAnsi="Tahoma" w:cs="Tahoma"/>
           <w:color w:val="000000"/>
@@ -1021,24 +1146,8 @@
           <w:szCs w:val="20"/>
           <w:shd w:val="clear" w:color="auto" w:fill="FCFCFE"/>
         </w:rPr>
-        <w:t>The Scale Errors option scales the error ellipse by the model misfit, the Horizontal option draws the velocity vector, and the Vertical option shows the vertical component.</w:t>
-      </w:r>
-    </w:p>
-    <w:p>
-      <w:pPr>
-        <w:rPr>
-          <w:u w:val="single"/>
-        </w:rPr>
-      </w:pPr>
-      <w:r>
-        <w:rPr>
-          <w:u w:val="single"/>
-        </w:rPr>
-        <w:t>Displacement Options (if selected)</w:t>
-      </w:r>
-    </w:p>
-    <w:p>
-      <w:pPr>
+      </w:pPr>
+      <w:r>
         <w:rPr>
           <w:rFonts w:ascii="Tahoma" w:hAnsi="Tahoma" w:cs="Tahoma"/>
           <w:color w:val="000000"/>
@@ -1046,8 +1155,112 @@
           <w:szCs w:val="20"/>
           <w:shd w:val="clear" w:color="auto" w:fill="FCFCFE"/>
         </w:rPr>
-      </w:pPr>
-      <w:r>
+        <w:t>The Scale Errors option scales the error ellipse by the model misfit, the Horizontal option draws the velocity vector, and the Vertical option shows the vertical component.</w:t>
+      </w:r>
+    </w:p>
+    <w:p>
+      <w:pPr>
+        <w:keepNext/>
+      </w:pPr>
+      <w:r>
+        <w:rPr>
+          <w:noProof/>
+        </w:rPr>
+        <w:lastRenderedPageBreak/>
+        <w:drawing>
+          <wp:inline distT="0" distB="0" distL="0" distR="0" wp14:anchorId="43B389EE" wp14:editId="3DEBFAB9">
+            <wp:extent cx="5943600" cy="5600700"/>
+            <wp:effectExtent l="0" t="0" r="0" b="0"/>
+            <wp:docPr id="6" name="Picture 6"/>
+            <wp:cNvGraphicFramePr>
+              <a:graphicFrameLocks xmlns:a="http://schemas.openxmlformats.org/drawingml/2006/main" noChangeAspect="1"/>
+            </wp:cNvGraphicFramePr>
+            <a:graphic xmlns:a="http://schemas.openxmlformats.org/drawingml/2006/main">
+              <a:graphicData uri="http://schemas.openxmlformats.org/drawingml/2006/picture">
+                <pic:pic xmlns:pic="http://schemas.openxmlformats.org/drawingml/2006/picture">
+                  <pic:nvPicPr>
+                    <pic:cNvPr id="0" name="Picture 1"/>
+                    <pic:cNvPicPr>
+                      <a:picLocks noChangeAspect="1" noChangeArrowheads="1"/>
+                    </pic:cNvPicPr>
+                  </pic:nvPicPr>
+                  <pic:blipFill>
+                    <a:blip r:embed="rId9">
+                      <a:extLst>
+                        <a:ext uri="{28A0092B-C50C-407E-A947-70E740481C1C}">
+                          <a14:useLocalDpi xmlns:a14="http://schemas.microsoft.com/office/drawing/2010/main" val="0"/>
+                        </a:ext>
+                      </a:extLst>
+                    </a:blip>
+                    <a:srcRect/>
+                    <a:stretch>
+                      <a:fillRect/>
+                    </a:stretch>
+                  </pic:blipFill>
+                  <pic:spPr bwMode="auto">
+                    <a:xfrm>
+                      <a:off x="0" y="0"/>
+                      <a:ext cx="5943600" cy="5600700"/>
+                    </a:xfrm>
+                    <a:prstGeom prst="rect">
+                      <a:avLst/>
+                    </a:prstGeom>
+                    <a:noFill/>
+                    <a:ln>
+                      <a:noFill/>
+                    </a:ln>
+                  </pic:spPr>
+                </pic:pic>
+              </a:graphicData>
+            </a:graphic>
+          </wp:inline>
+        </w:drawing>
+      </w:r>
+    </w:p>
+    <w:p>
+      <w:pPr>
+        <w:pStyle w:val="Caption"/>
+      </w:pPr>
+      <w:r>
+        <w:t xml:space="preserve">Figure </w:t>
+      </w:r>
+      <w:r>
+        <w:fldChar w:fldCharType="begin"/>
+      </w:r>
+      <w:r>
+        <w:instrText xml:space="preserve"> SEQ Figure \* ARABIC </w:instrText>
+      </w:r>
+      <w:r>
+        <w:fldChar w:fldCharType="separate"/>
+      </w:r>
+      <w:r>
+        <w:rPr>
+          <w:noProof/>
+        </w:rPr>
+        <w:t>5</w:t>
+      </w:r>
+      <w:r>
+        <w:fldChar w:fldCharType="end"/>
+      </w:r>
+      <w:r>
+        <w:t xml:space="preserve"> Velocity Field Plot</w:t>
+      </w:r>
+    </w:p>
+    <w:p>
+      <w:pPr>
+        <w:rPr>
+          <w:u w:val="single"/>
+        </w:rPr>
+      </w:pPr>
+      <w:r>
+        <w:rPr>
+          <w:u w:val="single"/>
+        </w:rPr>
+        <w:t>Displacement Options (if selected)</w:t>
+      </w:r>
+    </w:p>
+    <w:p>
+      <w:pPr>
         <w:rPr>
           <w:rFonts w:ascii="Tahoma" w:hAnsi="Tahoma" w:cs="Tahoma"/>
           <w:color w:val="000000"/>
@@ -1055,70 +1268,79 @@
           <w:szCs w:val="20"/>
           <w:shd w:val="clear" w:color="auto" w:fill="FCFCFE"/>
         </w:rPr>
+      </w:pPr>
+      <w:r>
+        <w:rPr>
+          <w:rFonts w:ascii="Tahoma" w:hAnsi="Tahoma" w:cs="Tahoma"/>
+          <w:color w:val="000000"/>
+          <w:sz w:val="20"/>
+          <w:szCs w:val="20"/>
+          <w:shd w:val="clear" w:color="auto" w:fill="FCFCFE"/>
+        </w:rPr>
+        <w:t>The Detrend option removes the linear trend from the positions first, the Scale Errors option scales the error ellipse by the model misfit, the Horizontal option draws the displacement vector, and the Vertical option shows the vertical component.</w:t>
+      </w:r>
+    </w:p>
+    <w:p>
+      <w:pPr>
+        <w:rPr>
+          <w:u w:val="single"/>
+        </w:rPr>
+      </w:pPr>
+      <w:r>
+        <w:rPr>
+          <w:u w:val="single"/>
+        </w:rPr>
+        <w:t>Baseline Channel</w:t>
+      </w:r>
+    </w:p>
+    <w:p>
+      <w:r>
+        <w:rPr>
+          <w:shd w:val="clear" w:color="auto" w:fill="FCFCFE"/>
+        </w:rPr>
+        <w:t>A single station can be set as the baseline station. This subtracts that station position from all other observations. When using a baseline station only epochs in which both the source station and the baseline station have data will be used.</w:t>
+      </w:r>
+      <w:r>
+        <w:rPr>
+          <w:shd w:val="clear" w:color="auto" w:fill="FCFCFE"/>
+        </w:rPr>
+        <w:t xml:space="preserve"> To get channels to show up under Baseline Channel option it must be marked ‘Continuous’ in the database.  This can be done in the </w:t>
+      </w:r>
+      <w:proofErr w:type="spellStart"/>
+      <w:r>
+        <w:rPr>
+          <w:shd w:val="clear" w:color="auto" w:fill="FCFCFE"/>
+        </w:rPr>
+        <w:t>channel_types</w:t>
+      </w:r>
+      <w:proofErr w:type="spellEnd"/>
+      <w:r>
+        <w:rPr>
+          <w:shd w:val="clear" w:color="auto" w:fill="FCFCFE"/>
+        </w:rPr>
+        <w:t xml:space="preserve"> table and assigning the ‘Continuous’ </w:t>
+      </w:r>
+      <w:proofErr w:type="spellStart"/>
+      <w:r>
+        <w:rPr>
+          <w:shd w:val="clear" w:color="auto" w:fill="FCFCFE"/>
+        </w:rPr>
+        <w:t>ctid</w:t>
+      </w:r>
+      <w:proofErr w:type="spellEnd"/>
+      <w:r>
+        <w:rPr>
+          <w:shd w:val="clear" w:color="auto" w:fill="FCFCFE"/>
+        </w:rPr>
+        <w:t xml:space="preserve"> to the channel in channels table.</w:t>
+      </w:r>
+    </w:p>
+    <w:p>
+      <w:pPr>
+        <w:pStyle w:val="Heading2"/>
+      </w:pPr>
+      <w:r>
         <w:lastRenderedPageBreak/>
-        <w:t>The Detrend option removes the linear trend from the positions first, the Scale Errors option scales the error ellipse by the model misfit, the Horizontal option draws the displacement vector, and the Vertical option shows the vertical component.</w:t>
-      </w:r>
-    </w:p>
-    <w:p>
-      <w:pPr>
-        <w:rPr>
-          <w:u w:val="single"/>
-        </w:rPr>
-      </w:pPr>
-      <w:r>
-        <w:rPr>
-          <w:u w:val="single"/>
-        </w:rPr>
-        <w:t>Baseline Channel</w:t>
-      </w:r>
-    </w:p>
-    <w:p>
-      <w:r>
-        <w:rPr>
-          <w:shd w:val="clear" w:color="auto" w:fill="FCFCFE"/>
-        </w:rPr>
-        <w:t>A single station can be set as the baseline station. This subtracts that station position from all other observations. When using a baseline station only epochs in which both the source station and the baseline station have data will be used.</w:t>
-      </w:r>
-      <w:r>
-        <w:rPr>
-          <w:shd w:val="clear" w:color="auto" w:fill="FCFCFE"/>
-        </w:rPr>
-        <w:t xml:space="preserve"> To get channels to show up under Baseline Channel option it must be marked ‘Continuous’ in the database.  This can be done in the </w:t>
-      </w:r>
-      <w:proofErr w:type="spellStart"/>
-      <w:r>
-        <w:rPr>
-          <w:shd w:val="clear" w:color="auto" w:fill="FCFCFE"/>
-        </w:rPr>
-        <w:t>channel_types</w:t>
-      </w:r>
-      <w:proofErr w:type="spellEnd"/>
-      <w:r>
-        <w:rPr>
-          <w:shd w:val="clear" w:color="auto" w:fill="FCFCFE"/>
-        </w:rPr>
-        <w:t xml:space="preserve"> table and assigning the ‘Continuous’ </w:t>
-      </w:r>
-      <w:proofErr w:type="spellStart"/>
-      <w:r>
-        <w:rPr>
-          <w:shd w:val="clear" w:color="auto" w:fill="FCFCFE"/>
-        </w:rPr>
-        <w:t>ctid</w:t>
-      </w:r>
-      <w:proofErr w:type="spellEnd"/>
-      <w:r>
-        <w:rPr>
-          <w:shd w:val="clear" w:color="auto" w:fill="FCFCFE"/>
-        </w:rPr>
-        <w:t xml:space="preserve"> to the channel in channels table.</w:t>
-      </w:r>
-    </w:p>
-    <w:p>
-      <w:pPr>
-        <w:pStyle w:val="Heading2"/>
-      </w:pPr>
-      <w:r>
         <w:t>Tilt</w:t>
       </w:r>
     </w:p>
@@ -1148,7 +1370,7 @@
                     </pic:cNvPicPr>
                   </pic:nvPicPr>
                   <pic:blipFill>
-                    <a:blip r:embed="rId9">
+                    <a:blip r:embed="rId10">
                       <a:extLst>
                         <a:ext uri="{28A0092B-C50C-407E-A947-70E740481C1C}">
                           <a14:useLocalDpi xmlns:a14="http://schemas.microsoft.com/office/drawing/2010/main" val="0"/>
@@ -1187,14 +1409,36 @@
       <w:r>
         <w:t xml:space="preserve">Figure </w:t>
       </w:r>
-      <w:fldSimple w:instr=" SEQ Figure \* ARABIC ">
-        <w:r>
-          <w:rPr>
-            <w:noProof/>
-          </w:rPr>
-          <w:t>5</w:t>
-        </w:r>
-      </w:fldSimple>
+      <w:r>
+        <w:rPr>
+          <w:noProof/>
+        </w:rPr>
+        <w:fldChar w:fldCharType="begin"/>
+      </w:r>
+      <w:r>
+        <w:rPr>
+          <w:noProof/>
+        </w:rPr>
+        <w:instrText xml:space="preserve"> SEQ Figure \* ARABIC </w:instrText>
+      </w:r>
+      <w:r>
+        <w:rPr>
+          <w:noProof/>
+        </w:rPr>
+        <w:fldChar w:fldCharType="separate"/>
+      </w:r>
+      <w:r>
+        <w:rPr>
+          <w:noProof/>
+        </w:rPr>
+        <w:t>6</w:t>
+      </w:r>
+      <w:r>
+        <w:rPr>
+          <w:noProof/>
+        </w:rPr>
+        <w:fldChar w:fldCharType="end"/>
+      </w:r>
       <w:r>
         <w:t xml:space="preserve"> Tilt Plot Options</w:t>
       </w:r>
@@ -1228,7 +1472,6 @@
         <w:rPr>
           <w:noProof/>
         </w:rPr>
-        <w:lastRenderedPageBreak/>
         <w:drawing>
           <wp:inline distT="0" distB="0" distL="0" distR="0" wp14:anchorId="71E436AF" wp14:editId="5B12C7BE">
             <wp:extent cx="5937250" cy="2171700"/>
@@ -1247,7 +1490,7 @@
                     </pic:cNvPicPr>
                   </pic:nvPicPr>
                   <pic:blipFill>
-                    <a:blip r:embed="rId10">
+                    <a:blip r:embed="rId11">
                       <a:extLst>
                         <a:ext uri="{28A0092B-C50C-407E-A947-70E740481C1C}">
                           <a14:useLocalDpi xmlns:a14="http://schemas.microsoft.com/office/drawing/2010/main" val="0"/>
@@ -1286,14 +1529,36 @@
       <w:r>
         <w:t xml:space="preserve">Figure </w:t>
       </w:r>
-      <w:fldSimple w:instr=" SEQ Figure \* ARABIC ">
-        <w:r>
-          <w:rPr>
-            <w:noProof/>
-          </w:rPr>
-          <w:t>6</w:t>
-        </w:r>
-      </w:fldSimple>
+      <w:r>
+        <w:rPr>
+          <w:noProof/>
+        </w:rPr>
+        <w:fldChar w:fldCharType="begin"/>
+      </w:r>
+      <w:r>
+        <w:rPr>
+          <w:noProof/>
+        </w:rPr>
+        <w:instrText xml:space="preserve"> SEQ Figure \* ARABIC </w:instrText>
+      </w:r>
+      <w:r>
+        <w:rPr>
+          <w:noProof/>
+        </w:rPr>
+        <w:fldChar w:fldCharType="separate"/>
+      </w:r>
+      <w:r>
+        <w:rPr>
+          <w:noProof/>
+        </w:rPr>
+        <w:t>7</w:t>
+      </w:r>
+      <w:r>
+        <w:rPr>
+          <w:noProof/>
+        </w:rPr>
+        <w:fldChar w:fldCharType="end"/>
+      </w:r>
       <w:r>
         <w:t xml:space="preserve">  Tilt Time Series Example</w:t>
       </w:r>
@@ -1306,6 +1571,7 @@
         <w:rPr>
           <w:noProof/>
         </w:rPr>
+        <w:lastRenderedPageBreak/>
         <w:drawing>
           <wp:inline distT="0" distB="0" distL="0" distR="0" wp14:anchorId="7A859AB6" wp14:editId="728D3E63">
             <wp:extent cx="4368800" cy="4292600"/>
@@ -1324,7 +1590,7 @@
                     </pic:cNvPicPr>
                   </pic:nvPicPr>
                   <pic:blipFill>
-                    <a:blip r:embed="rId11">
+                    <a:blip r:embed="rId12">
                       <a:extLst>
                         <a:ext uri="{28A0092B-C50C-407E-A947-70E740481C1C}">
                           <a14:useLocalDpi xmlns:a14="http://schemas.microsoft.com/office/drawing/2010/main" val="0"/>
@@ -1363,14 +1629,42 @@
       <w:r>
         <w:t xml:space="preserve">Figure </w:t>
       </w:r>
-      <w:fldSimple w:instr=" SEQ Figure \* ARABIC ">
-        <w:r>
-          <w:rPr>
-            <w:noProof/>
-          </w:rPr>
-          <w:t>7</w:t>
-        </w:r>
-      </w:fldSimple>
+      <w:r>
+        <w:rPr>
+          <w:noProof/>
+        </w:rPr>
+        <w:fldChar w:fldCharType="begin"/>
+      </w:r>
+      <w:r>
+        <w:rPr>
+          <w:noProof/>
+        </w:rPr>
+        <w:instrText xml:space="preserve"> SEQ Figure \* ARABI</w:instrText>
+      </w:r>
+      <w:r>
+        <w:rPr>
+          <w:noProof/>
+        </w:rPr>
+        <w:instrText xml:space="preserve">C </w:instrText>
+      </w:r>
+      <w:r>
+        <w:rPr>
+          <w:noProof/>
+        </w:rPr>
+        <w:fldChar w:fldCharType="separate"/>
+      </w:r>
+      <w:r>
+        <w:rPr>
+          <w:noProof/>
+        </w:rPr>
+        <w:t>8</w:t>
+      </w:r>
+      <w:r>
+        <w:rPr>
+          <w:noProof/>
+        </w:rPr>
+        <w:fldChar w:fldCharType="end"/>
+      </w:r>
       <w:r>
         <w:t xml:space="preserve"> Tilt Vector Example</w:t>
       </w:r>
@@ -1429,7 +1723,6 @@
           <w:sz w:val="20"/>
           <w:szCs w:val="20"/>
         </w:rPr>
-        <w:lastRenderedPageBreak/>
         <w:t>Nominal</w:t>
       </w:r>
       <w:r>
@@ -1629,6 +1922,7 @@
         <w:pStyle w:val="Heading2"/>
       </w:pPr>
       <w:r>
+        <w:lastRenderedPageBreak/>
         <w:t>Hypocenters</w:t>
       </w:r>
     </w:p>
@@ -1658,7 +1952,7 @@
                     </pic:cNvPicPr>
                   </pic:nvPicPr>
                   <pic:blipFill>
-                    <a:blip r:embed="rId12">
+                    <a:blip r:embed="rId13">
                       <a:extLst>
                         <a:ext uri="{28A0092B-C50C-407E-A947-70E740481C1C}">
                           <a14:useLocalDpi xmlns:a14="http://schemas.microsoft.com/office/drawing/2010/main" val="0"/>
@@ -1697,14 +1991,36 @@
       <w:r>
         <w:t xml:space="preserve">Figure </w:t>
       </w:r>
-      <w:fldSimple w:instr=" SEQ Figure \* ARABIC ">
-        <w:r>
-          <w:rPr>
-            <w:noProof/>
-          </w:rPr>
-          <w:t>8</w:t>
-        </w:r>
-      </w:fldSimple>
+      <w:r>
+        <w:rPr>
+          <w:noProof/>
+        </w:rPr>
+        <w:fldChar w:fldCharType="begin"/>
+      </w:r>
+      <w:r>
+        <w:rPr>
+          <w:noProof/>
+        </w:rPr>
+        <w:instrText xml:space="preserve"> SEQ Figure \* ARABIC </w:instrText>
+      </w:r>
+      <w:r>
+        <w:rPr>
+          <w:noProof/>
+        </w:rPr>
+        <w:fldChar w:fldCharType="separate"/>
+      </w:r>
+      <w:r>
+        <w:rPr>
+          <w:noProof/>
+        </w:rPr>
+        <w:t>9</w:t>
+      </w:r>
+      <w:r>
+        <w:rPr>
+          <w:noProof/>
+        </w:rPr>
+        <w:fldChar w:fldCharType="end"/>
+      </w:r>
       <w:r>
         <w:t xml:space="preserve"> Hypocenters Plot Options</w:t>
       </w:r>
@@ -1790,7 +2106,7 @@
                     </pic:cNvPicPr>
                   </pic:nvPicPr>
                   <pic:blipFill>
-                    <a:blip r:embed="rId13">
+                    <a:blip r:embed="rId14">
                       <a:extLst>
                         <a:ext uri="{28A0092B-C50C-407E-A947-70E740481C1C}">
                           <a14:useLocalDpi xmlns:a14="http://schemas.microsoft.com/office/drawing/2010/main" val="0"/>
@@ -1829,14 +2145,36 @@
       <w:r>
         <w:t xml:space="preserve">Figure </w:t>
       </w:r>
-      <w:fldSimple w:instr=" SEQ Figure \* ARABIC ">
-        <w:r>
-          <w:rPr>
-            <w:noProof/>
-          </w:rPr>
-          <w:t>9</w:t>
-        </w:r>
-      </w:fldSimple>
+      <w:r>
+        <w:rPr>
+          <w:noProof/>
+        </w:rPr>
+        <w:fldChar w:fldCharType="begin"/>
+      </w:r>
+      <w:r>
+        <w:rPr>
+          <w:noProof/>
+        </w:rPr>
+        <w:instrText xml:space="preserve"> SEQ Figure \* ARABIC </w:instrText>
+      </w:r>
+      <w:r>
+        <w:rPr>
+          <w:noProof/>
+        </w:rPr>
+        <w:fldChar w:fldCharType="separate"/>
+      </w:r>
+      <w:r>
+        <w:rPr>
+          <w:noProof/>
+        </w:rPr>
+        <w:t>10</w:t>
+      </w:r>
+      <w:r>
+        <w:rPr>
+          <w:noProof/>
+        </w:rPr>
+        <w:fldChar w:fldCharType="end"/>
+      </w:r>
       <w:r>
         <w:t xml:space="preserve"> Hypocenter Map View</w:t>
       </w:r>
@@ -1867,7 +2205,7 @@
                     </pic:cNvPicPr>
                   </pic:nvPicPr>
                   <pic:blipFill>
-                    <a:blip r:embed="rId14">
+                    <a:blip r:embed="rId15">
                       <a:extLst>
                         <a:ext uri="{28A0092B-C50C-407E-A947-70E740481C1C}">
                           <a14:useLocalDpi xmlns:a14="http://schemas.microsoft.com/office/drawing/2010/main" val="0"/>
@@ -1906,14 +2244,36 @@
       <w:r>
         <w:t xml:space="preserve">Figure </w:t>
       </w:r>
-      <w:fldSimple w:instr=" SEQ Figure \* ARABIC ">
-        <w:r>
-          <w:rPr>
-            <w:noProof/>
-          </w:rPr>
-          <w:t>10</w:t>
-        </w:r>
-      </w:fldSimple>
+      <w:r>
+        <w:rPr>
+          <w:noProof/>
+        </w:rPr>
+        <w:fldChar w:fldCharType="begin"/>
+      </w:r>
+      <w:r>
+        <w:rPr>
+          <w:noProof/>
+        </w:rPr>
+        <w:instrText xml:space="preserve"> SEQ Figure \* ARABIC </w:instrText>
+      </w:r>
+      <w:r>
+        <w:rPr>
+          <w:noProof/>
+        </w:rPr>
+        <w:fldChar w:fldCharType="separate"/>
+      </w:r>
+      <w:r>
+        <w:rPr>
+          <w:noProof/>
+        </w:rPr>
+        <w:t>11</w:t>
+      </w:r>
+      <w:r>
+        <w:rPr>
+          <w:noProof/>
+        </w:rPr>
+        <w:fldChar w:fldCharType="end"/>
+      </w:r>
       <w:r>
         <w:t xml:space="preserve"> Hypocenter Counts View</w:t>
       </w:r>
@@ -1956,7 +2316,7 @@
                     </pic:cNvPicPr>
                   </pic:nvPicPr>
                   <pic:blipFill>
-                    <a:blip r:embed="rId15">
+                    <a:blip r:embed="rId16">
                       <a:extLst>
                         <a:ext uri="{28A0092B-C50C-407E-A947-70E740481C1C}">
                           <a14:useLocalDpi xmlns:a14="http://schemas.microsoft.com/office/drawing/2010/main" val="0"/>
@@ -1995,14 +2355,36 @@
       <w:r>
         <w:t xml:space="preserve">Figure </w:t>
       </w:r>
-      <w:fldSimple w:instr=" SEQ Figure \* ARABIC ">
-        <w:r>
-          <w:rPr>
-            <w:noProof/>
-          </w:rPr>
-          <w:t>11</w:t>
-        </w:r>
-      </w:fldSimple>
+      <w:r>
+        <w:rPr>
+          <w:noProof/>
+        </w:rPr>
+        <w:fldChar w:fldCharType="begin"/>
+      </w:r>
+      <w:r>
+        <w:rPr>
+          <w:noProof/>
+        </w:rPr>
+        <w:instrText xml:space="preserve"> SEQ Figure \* ARABIC </w:instrText>
+      </w:r>
+      <w:r>
+        <w:rPr>
+          <w:noProof/>
+        </w:rPr>
+        <w:fldChar w:fldCharType="separate"/>
+      </w:r>
+      <w:r>
+        <w:rPr>
+          <w:noProof/>
+        </w:rPr>
+        <w:t>12</w:t>
+      </w:r>
+      <w:r>
+        <w:rPr>
+          <w:noProof/>
+        </w:rPr>
+        <w:fldChar w:fldCharType="end"/>
+      </w:r>
       <w:r>
         <w:t xml:space="preserve"> Winston Waveform Plot Options</w:t>
       </w:r>
@@ -2122,7 +2504,7 @@
                     </pic:cNvPicPr>
                   </pic:nvPicPr>
                   <pic:blipFill>
-                    <a:blip r:embed="rId16">
+                    <a:blip r:embed="rId17">
                       <a:extLst>
                         <a:ext uri="{28A0092B-C50C-407E-A947-70E740481C1C}">
                           <a14:useLocalDpi xmlns:a14="http://schemas.microsoft.com/office/drawing/2010/main" val="0"/>
@@ -2161,14 +2543,36 @@
       <w:r>
         <w:t xml:space="preserve">Figure </w:t>
       </w:r>
-      <w:fldSimple w:instr=" SEQ Figure \* ARABIC ">
-        <w:r>
-          <w:rPr>
-            <w:noProof/>
-          </w:rPr>
-          <w:t>12</w:t>
-        </w:r>
-      </w:fldSimple>
+      <w:r>
+        <w:rPr>
+          <w:noProof/>
+        </w:rPr>
+        <w:fldChar w:fldCharType="begin"/>
+      </w:r>
+      <w:r>
+        <w:rPr>
+          <w:noProof/>
+        </w:rPr>
+        <w:instrText xml:space="preserve"> SEQ Figure \* ARABIC </w:instrText>
+      </w:r>
+      <w:r>
+        <w:rPr>
+          <w:noProof/>
+        </w:rPr>
+        <w:fldChar w:fldCharType="separate"/>
+      </w:r>
+      <w:r>
+        <w:rPr>
+          <w:noProof/>
+        </w:rPr>
+        <w:t>13</w:t>
+      </w:r>
+      <w:r>
+        <w:rPr>
+          <w:noProof/>
+        </w:rPr>
+        <w:fldChar w:fldCharType="end"/>
+      </w:r>
       <w:r>
         <w:t xml:space="preserve"> Waveform plots.  From top to bottom: Spectrogram, Spectra, Waveform.</w:t>
       </w:r>
@@ -2230,7 +2634,7 @@
                     </pic:cNvPicPr>
                   </pic:nvPicPr>
                   <pic:blipFill>
-                    <a:blip r:embed="rId17">
+                    <a:blip r:embed="rId18">
                       <a:extLst>
                         <a:ext uri="{28A0092B-C50C-407E-A947-70E740481C1C}">
                           <a14:useLocalDpi xmlns:a14="http://schemas.microsoft.com/office/drawing/2010/main" val="0"/>
@@ -2269,14 +2673,36 @@
       <w:r>
         <w:t xml:space="preserve">Figure </w:t>
       </w:r>
-      <w:fldSimple w:instr=" SEQ Figure \* ARABIC ">
-        <w:r>
-          <w:rPr>
-            <w:noProof/>
-          </w:rPr>
-          <w:t>13</w:t>
-        </w:r>
-      </w:fldSimple>
+      <w:r>
+        <w:rPr>
+          <w:noProof/>
+        </w:rPr>
+        <w:fldChar w:fldCharType="begin"/>
+      </w:r>
+      <w:r>
+        <w:rPr>
+          <w:noProof/>
+        </w:rPr>
+        <w:instrText xml:space="preserve"> SEQ Figure \* ARABIC </w:instrText>
+      </w:r>
+      <w:r>
+        <w:rPr>
+          <w:noProof/>
+        </w:rPr>
+        <w:fldChar w:fldCharType="separate"/>
+      </w:r>
+      <w:r>
+        <w:rPr>
+          <w:noProof/>
+        </w:rPr>
+        <w:t>14</w:t>
+      </w:r>
+      <w:r>
+        <w:rPr>
+          <w:noProof/>
+        </w:rPr>
+        <w:fldChar w:fldCharType="end"/>
+      </w:r>
       <w:r>
         <w:t xml:space="preserve"> Spectra Options</w:t>
       </w:r>
@@ -2326,7 +2752,7 @@
                     </pic:cNvPicPr>
                   </pic:nvPicPr>
                   <pic:blipFill>
-                    <a:blip r:embed="rId18">
+                    <a:blip r:embed="rId19">
                       <a:extLst>
                         <a:ext uri="{28A0092B-C50C-407E-A947-70E740481C1C}">
                           <a14:useLocalDpi xmlns:a14="http://schemas.microsoft.com/office/drawing/2010/main" val="0"/>
@@ -2365,14 +2791,36 @@
       <w:r>
         <w:t xml:space="preserve">Figure </w:t>
       </w:r>
-      <w:fldSimple w:instr=" SEQ Figure \* ARABIC ">
-        <w:r>
-          <w:rPr>
-            <w:noProof/>
-          </w:rPr>
-          <w:t>14</w:t>
-        </w:r>
-      </w:fldSimple>
+      <w:r>
+        <w:rPr>
+          <w:noProof/>
+        </w:rPr>
+        <w:fldChar w:fldCharType="begin"/>
+      </w:r>
+      <w:r>
+        <w:rPr>
+          <w:noProof/>
+        </w:rPr>
+        <w:instrText xml:space="preserve"> SEQ Figure \* ARABIC </w:instrText>
+      </w:r>
+      <w:r>
+        <w:rPr>
+          <w:noProof/>
+        </w:rPr>
+        <w:fldChar w:fldCharType="separate"/>
+      </w:r>
+      <w:r>
+        <w:rPr>
+          <w:noProof/>
+        </w:rPr>
+        <w:t>15</w:t>
+      </w:r>
+      <w:r>
+        <w:rPr>
+          <w:noProof/>
+        </w:rPr>
+        <w:fldChar w:fldCharType="end"/>
+      </w:r>
       <w:r>
         <w:t xml:space="preserve"> Spectrogram Options</w:t>
       </w:r>
@@ -2417,7 +2865,7 @@
                     </pic:cNvPicPr>
                   </pic:nvPicPr>
                   <pic:blipFill>
-                    <a:blip r:embed="rId19">
+                    <a:blip r:embed="rId20">
                       <a:extLst>
                         <a:ext uri="{28A0092B-C50C-407E-A947-70E740481C1C}">
                           <a14:useLocalDpi xmlns:a14="http://schemas.microsoft.com/office/drawing/2010/main" val="0"/>
@@ -2456,14 +2904,36 @@
       <w:r>
         <w:t xml:space="preserve">Figure </w:t>
       </w:r>
-      <w:fldSimple w:instr=" SEQ Figure \* ARABIC ">
-        <w:r>
-          <w:rPr>
-            <w:noProof/>
-          </w:rPr>
-          <w:t>15</w:t>
-        </w:r>
-      </w:fldSimple>
+      <w:r>
+        <w:rPr>
+          <w:noProof/>
+        </w:rPr>
+        <w:fldChar w:fldCharType="begin"/>
+      </w:r>
+      <w:r>
+        <w:rPr>
+          <w:noProof/>
+        </w:rPr>
+        <w:instrText xml:space="preserve"> SEQ Figure \* ARABIC </w:instrText>
+      </w:r>
+      <w:r>
+        <w:rPr>
+          <w:noProof/>
+        </w:rPr>
+        <w:fldChar w:fldCharType="separate"/>
+      </w:r>
+      <w:r>
+        <w:rPr>
+          <w:noProof/>
+        </w:rPr>
+        <w:t>16</w:t>
+      </w:r>
+      <w:r>
+        <w:rPr>
+          <w:noProof/>
+        </w:rPr>
+        <w:fldChar w:fldCharType="end"/>
+      </w:r>
       <w:r>
         <w:t xml:space="preserve">  Helicorder Plot Options</w:t>
       </w:r>
@@ -2524,7 +2994,7 @@
                     </pic:cNvPicPr>
                   </pic:nvPicPr>
                   <pic:blipFill>
-                    <a:blip r:embed="rId20">
+                    <a:blip r:embed="rId21">
                       <a:extLst>
                         <a:ext uri="{28A0092B-C50C-407E-A947-70E740481C1C}">
                           <a14:useLocalDpi xmlns:a14="http://schemas.microsoft.com/office/drawing/2010/main" val="0"/>
@@ -2563,14 +3033,36 @@
       <w:r>
         <w:t xml:space="preserve">Figure </w:t>
       </w:r>
-      <w:fldSimple w:instr=" SEQ Figure \* ARABIC ">
-        <w:r>
-          <w:rPr>
-            <w:noProof/>
-          </w:rPr>
-          <w:t>16</w:t>
-        </w:r>
-      </w:fldSimple>
+      <w:r>
+        <w:rPr>
+          <w:noProof/>
+        </w:rPr>
+        <w:fldChar w:fldCharType="begin"/>
+      </w:r>
+      <w:r>
+        <w:rPr>
+          <w:noProof/>
+        </w:rPr>
+        <w:instrText xml:space="preserve"> SEQ Figure \* ARABIC </w:instrText>
+      </w:r>
+      <w:r>
+        <w:rPr>
+          <w:noProof/>
+        </w:rPr>
+        <w:fldChar w:fldCharType="separate"/>
+      </w:r>
+      <w:r>
+        <w:rPr>
+          <w:noProof/>
+        </w:rPr>
+        <w:t>17</w:t>
+      </w:r>
+      <w:r>
+        <w:rPr>
+          <w:noProof/>
+        </w:rPr>
+        <w:fldChar w:fldCharType="end"/>
+      </w:r>
       <w:r>
         <w:t xml:space="preserve">  RSAM Plot Options</w:t>
       </w:r>
@@ -2623,7 +3115,7 @@
                     </pic:cNvPicPr>
                   </pic:nvPicPr>
                   <pic:blipFill>
-                    <a:blip r:embed="rId21">
+                    <a:blip r:embed="rId22">
                       <a:extLst>
                         <a:ext uri="{28A0092B-C50C-407E-A947-70E740481C1C}">
                           <a14:useLocalDpi xmlns:a14="http://schemas.microsoft.com/office/drawing/2010/main" val="0"/>
@@ -2662,14 +3154,36 @@
       <w:r>
         <w:t xml:space="preserve">Figure </w:t>
       </w:r>
-      <w:fldSimple w:instr=" SEQ Figure \* ARABIC ">
-        <w:r>
-          <w:rPr>
-            <w:noProof/>
-          </w:rPr>
-          <w:t>17</w:t>
-        </w:r>
-      </w:fldSimple>
+      <w:r>
+        <w:rPr>
+          <w:noProof/>
+        </w:rPr>
+        <w:fldChar w:fldCharType="begin"/>
+      </w:r>
+      <w:r>
+        <w:rPr>
+          <w:noProof/>
+        </w:rPr>
+        <w:instrText xml:space="preserve"> SEQ Figure \* ARABIC </w:instrText>
+      </w:r>
+      <w:r>
+        <w:rPr>
+          <w:noProof/>
+        </w:rPr>
+        <w:fldChar w:fldCharType="separate"/>
+      </w:r>
+      <w:r>
+        <w:rPr>
+          <w:noProof/>
+        </w:rPr>
+        <w:t>18</w:t>
+      </w:r>
+      <w:r>
+        <w:rPr>
+          <w:noProof/>
+        </w:rPr>
+        <w:fldChar w:fldCharType="end"/>
+      </w:r>
       <w:r>
         <w:t xml:space="preserve"> RSAM Plots.  Values on top, Counts on bottom.</w:t>
       </w:r>
@@ -2737,14 +3251,36 @@
                             <w:r>
                               <w:t xml:space="preserve">Figure </w:t>
                             </w:r>
-                            <w:fldSimple w:instr=" SEQ Figure \* ARABIC ">
-                              <w:r>
-                                <w:rPr>
-                                  <w:noProof/>
-                                </w:rPr>
-                                <w:t>18</w:t>
-                              </w:r>
-                            </w:fldSimple>
+                            <w:r>
+                              <w:rPr>
+                                <w:noProof/>
+                              </w:rPr>
+                              <w:fldChar w:fldCharType="begin"/>
+                            </w:r>
+                            <w:r>
+                              <w:rPr>
+                                <w:noProof/>
+                              </w:rPr>
+                              <w:instrText xml:space="preserve"> SEQ Figure \* ARABIC </w:instrText>
+                            </w:r>
+                            <w:r>
+                              <w:rPr>
+                                <w:noProof/>
+                              </w:rPr>
+                              <w:fldChar w:fldCharType="separate"/>
+                            </w:r>
+                            <w:r>
+                              <w:rPr>
+                                <w:noProof/>
+                              </w:rPr>
+                              <w:t>19</w:t>
+                            </w:r>
+                            <w:r>
+                              <w:rPr>
+                                <w:noProof/>
+                              </w:rPr>
+                              <w:fldChar w:fldCharType="end"/>
+                            </w:r>
                             <w:r>
                               <w:t xml:space="preserve"> Other Options</w:t>
                             </w:r>
@@ -2778,14 +3314,36 @@
                       <w:r>
                         <w:t xml:space="preserve">Figure </w:t>
                       </w:r>
-                      <w:fldSimple w:instr=" SEQ Figure \* ARABIC ">
-                        <w:r>
-                          <w:rPr>
-                            <w:noProof/>
-                          </w:rPr>
-                          <w:t>18</w:t>
-                        </w:r>
-                      </w:fldSimple>
+                      <w:r>
+                        <w:rPr>
+                          <w:noProof/>
+                        </w:rPr>
+                        <w:fldChar w:fldCharType="begin"/>
+                      </w:r>
+                      <w:r>
+                        <w:rPr>
+                          <w:noProof/>
+                        </w:rPr>
+                        <w:instrText xml:space="preserve"> SEQ Figure \* ARABIC </w:instrText>
+                      </w:r>
+                      <w:r>
+                        <w:rPr>
+                          <w:noProof/>
+                        </w:rPr>
+                        <w:fldChar w:fldCharType="separate"/>
+                      </w:r>
+                      <w:r>
+                        <w:rPr>
+                          <w:noProof/>
+                        </w:rPr>
+                        <w:t>19</w:t>
+                      </w:r>
+                      <w:r>
+                        <w:rPr>
+                          <w:noProof/>
+                        </w:rPr>
+                        <w:fldChar w:fldCharType="end"/>
+                      </w:r>
                       <w:r>
                         <w:t xml:space="preserve"> Other Options</w:t>
                       </w:r>
@@ -2828,7 +3386,7 @@
                     </pic:cNvPicPr>
                   </pic:nvPicPr>
                   <pic:blipFill>
-                    <a:blip r:embed="rId22">
+                    <a:blip r:embed="rId23">
                       <a:extLst>
                         <a:ext uri="{28A0092B-C50C-407E-A947-70E740481C1C}">
                           <a14:useLocalDpi xmlns:a14="http://schemas.microsoft.com/office/drawing/2010/main" val="0"/>
@@ -3883,7 +4441,7 @@
                     </pic:cNvPicPr>
                   </pic:nvPicPr>
                   <pic:blipFill>
-                    <a:blip r:embed="rId23">
+                    <a:blip r:embed="rId24">
                       <a:extLst>
                         <a:ext uri="{28A0092B-C50C-407E-A947-70E740481C1C}">
                           <a14:useLocalDpi xmlns:a14="http://schemas.microsoft.com/office/drawing/2010/main" val="0"/>
@@ -3922,14 +4480,36 @@
       <w:r>
         <w:t xml:space="preserve">Figure </w:t>
       </w:r>
-      <w:fldSimple w:instr=" SEQ Figure \* ARABIC ">
-        <w:r>
-          <w:rPr>
-            <w:noProof/>
-          </w:rPr>
-          <w:t>19</w:t>
-        </w:r>
-      </w:fldSimple>
+      <w:r>
+        <w:rPr>
+          <w:noProof/>
+        </w:rPr>
+        <w:fldChar w:fldCharType="begin"/>
+      </w:r>
+      <w:r>
+        <w:rPr>
+          <w:noProof/>
+        </w:rPr>
+        <w:instrText xml:space="preserve"> SEQ Figure \* ARABIC </w:instrText>
+      </w:r>
+      <w:r>
+        <w:rPr>
+          <w:noProof/>
+        </w:rPr>
+        <w:fldChar w:fldCharType="separate"/>
+      </w:r>
+      <w:r>
+        <w:rPr>
+          <w:noProof/>
+        </w:rPr>
+        <w:t>20</w:t>
+      </w:r>
+      <w:r>
+        <w:rPr>
+          <w:noProof/>
+        </w:rPr>
+        <w:fldChar w:fldCharType="end"/>
+      </w:r>
       <w:r>
         <w:t xml:space="preserve"> Example output sizes. From top to bottom: tiny, small, medium, large.</w:t>
       </w:r>
@@ -3987,7 +4567,7 @@
                     </pic:cNvPicPr>
                   </pic:nvPicPr>
                   <pic:blipFill>
-                    <a:blip r:embed="rId24">
+                    <a:blip r:embed="rId25">
                       <a:extLst>
                         <a:ext uri="{28A0092B-C50C-407E-A947-70E740481C1C}">
                           <a14:useLocalDpi xmlns:a14="http://schemas.microsoft.com/office/drawing/2010/main" val="0"/>
@@ -4026,14 +4606,36 @@
       <w:r>
         <w:t xml:space="preserve">Figure </w:t>
       </w:r>
-      <w:fldSimple w:instr=" SEQ Figure \* ARABIC ">
-        <w:r>
-          <w:rPr>
-            <w:noProof/>
-          </w:rPr>
-          <w:t>20</w:t>
-        </w:r>
-      </w:fldSimple>
+      <w:r>
+        <w:rPr>
+          <w:noProof/>
+        </w:rPr>
+        <w:fldChar w:fldCharType="begin"/>
+      </w:r>
+      <w:r>
+        <w:rPr>
+          <w:noProof/>
+        </w:rPr>
+        <w:instrText xml:space="preserve"> SEQ Figure \* ARABIC </w:instrText>
+      </w:r>
+      <w:r>
+        <w:rPr>
+          <w:noProof/>
+        </w:rPr>
+        <w:fldChar w:fldCharType="separate"/>
+      </w:r>
+      <w:r>
+        <w:rPr>
+          <w:noProof/>
+        </w:rPr>
+        <w:t>21</w:t>
+      </w:r>
+      <w:r>
+        <w:rPr>
+          <w:noProof/>
+        </w:rPr>
+        <w:fldChar w:fldCharType="end"/>
+      </w:r>
       <w:r>
         <w:t xml:space="preserve">  Map with no image configured</w:t>
       </w:r>
@@ -4064,7 +4666,7 @@
                     </pic:cNvPicPr>
                   </pic:nvPicPr>
                   <pic:blipFill>
-                    <a:blip r:embed="rId25">
+                    <a:blip r:embed="rId26">
                       <a:extLst>
                         <a:ext uri="{28A0092B-C50C-407E-A947-70E740481C1C}">
                           <a14:useLocalDpi xmlns:a14="http://schemas.microsoft.com/office/drawing/2010/main" val="0"/>
@@ -4103,14 +4705,36 @@
       <w:r>
         <w:t xml:space="preserve">Figure </w:t>
       </w:r>
-      <w:fldSimple w:instr=" SEQ Figure \* ARABIC ">
-        <w:r>
-          <w:rPr>
-            <w:noProof/>
-          </w:rPr>
-          <w:t>21</w:t>
-        </w:r>
-      </w:fldSimple>
+      <w:r>
+        <w:rPr>
+          <w:noProof/>
+        </w:rPr>
+        <w:fldChar w:fldCharType="begin"/>
+      </w:r>
+      <w:r>
+        <w:rPr>
+          <w:noProof/>
+        </w:rPr>
+        <w:instrText xml:space="preserve"> SEQ Figure \* ARABIC </w:instrText>
+      </w:r>
+      <w:r>
+        <w:rPr>
+          <w:noProof/>
+        </w:rPr>
+        <w:fldChar w:fldCharType="separate"/>
+      </w:r>
+      <w:r>
+        <w:rPr>
+          <w:noProof/>
+        </w:rPr>
+        <w:t>22</w:t>
+      </w:r>
+      <w:r>
+        <w:rPr>
+          <w:noProof/>
+        </w:rPr>
+        <w:fldChar w:fldCharType="end"/>
+      </w:r>
       <w:r>
         <w:t xml:space="preserve">  Map with image configured</w:t>
       </w:r>
@@ -4198,7 +4822,7 @@
                     </pic:cNvPicPr>
                   </pic:nvPicPr>
                   <pic:blipFill>
-                    <a:blip r:embed="rId26">
+                    <a:blip r:embed="rId27">
                       <a:extLst>
                         <a:ext uri="{28A0092B-C50C-407E-A947-70E740481C1C}">
                           <a14:useLocalDpi xmlns:a14="http://schemas.microsoft.com/office/drawing/2010/main" val="0"/>
@@ -4335,7 +4959,7 @@
                     </pic:cNvPicPr>
                   </pic:nvPicPr>
                   <pic:blipFill>
-                    <a:blip r:embed="rId27">
+                    <a:blip r:embed="rId28">
                       <a:extLst>
                         <a:ext uri="{28A0092B-C50C-407E-A947-70E740481C1C}">
                           <a14:useLocalDpi xmlns:a14="http://schemas.microsoft.com/office/drawing/2010/main" val="0"/>
@@ -4400,7 +5024,7 @@
                     </pic:cNvPicPr>
                   </pic:nvPicPr>
                   <pic:blipFill>
-                    <a:blip r:embed="rId28">
+                    <a:blip r:embed="rId29">
                       <a:extLst>
                         <a:ext uri="{28A0092B-C50C-407E-A947-70E740481C1C}">
                           <a14:useLocalDpi xmlns:a14="http://schemas.microsoft.com/office/drawing/2010/main" val="0"/>
@@ -4465,7 +5089,7 @@
                     </pic:cNvPicPr>
                   </pic:nvPicPr>
                   <pic:blipFill>
-                    <a:blip r:embed="rId29">
+                    <a:blip r:embed="rId30">
                       <a:extLst>
                         <a:ext uri="{28A0092B-C50C-407E-A947-70E740481C1C}">
                           <a14:useLocalDpi xmlns:a14="http://schemas.microsoft.com/office/drawing/2010/main" val="0"/>
@@ -4530,7 +5154,7 @@
                     </pic:cNvPicPr>
                   </pic:nvPicPr>
                   <pic:blipFill>
-                    <a:blip r:embed="rId30">
+                    <a:blip r:embed="rId31">
                       <a:extLst>
                         <a:ext uri="{28A0092B-C50C-407E-A947-70E740481C1C}">
                           <a14:useLocalDpi xmlns:a14="http://schemas.microsoft.com/office/drawing/2010/main" val="0"/>
@@ -4595,7 +5219,7 @@
                     </pic:cNvPicPr>
                   </pic:nvPicPr>
                   <pic:blipFill>
-                    <a:blip r:embed="rId31">
+                    <a:blip r:embed="rId32">
                       <a:extLst>
                         <a:ext uri="{28A0092B-C50C-407E-A947-70E740481C1C}">
                           <a14:useLocalDpi xmlns:a14="http://schemas.microsoft.com/office/drawing/2010/main" val="0"/>
@@ -4660,7 +5284,7 @@
                     </pic:cNvPicPr>
                   </pic:nvPicPr>
                   <pic:blipFill>
-                    <a:blip r:embed="rId32">
+                    <a:blip r:embed="rId33">
                       <a:extLst>
                         <a:ext uri="{28A0092B-C50C-407E-A947-70E740481C1C}">
                           <a14:useLocalDpi xmlns:a14="http://schemas.microsoft.com/office/drawing/2010/main" val="0"/>
@@ -4725,7 +5349,7 @@
                     </pic:cNvPicPr>
                   </pic:nvPicPr>
                   <pic:blipFill>
-                    <a:blip r:embed="rId33">
+                    <a:blip r:embed="rId34">
                       <a:extLst>
                         <a:ext uri="{28A0092B-C50C-407E-A947-70E740481C1C}">
                           <a14:useLocalDpi xmlns:a14="http://schemas.microsoft.com/office/drawing/2010/main" val="0"/>

</xml_diff>

<commit_message>
add bit more info to GPS section
</commit_message>
<xml_diff>
--- a/doc/Valve User Guide.docx
+++ b/doc/Valve User Guide.docx
@@ -28,67 +28,62 @@
         <w:jc w:val="center"/>
       </w:pPr>
       <w:r>
-        <w:t>Ma</w:t>
-      </w:r>
+        <w:t>May 7, 2019</w:t>
+      </w:r>
+    </w:p>
+    <w:p/>
+    <w:p>
+      <w:pPr>
+        <w:pStyle w:val="Heading1"/>
+      </w:pPr>
+      <w:r>
+        <w:t>Summary</w:t>
+      </w:r>
+    </w:p>
+    <w:p>
+      <w:r>
+        <w:t>Valve is a web-based application used to view and export volcano monitoring data plots.  Primary categories of data used in volcano monitoring are deformation (</w:t>
+      </w:r>
+      <w:proofErr w:type="spellStart"/>
+      <w:r>
+        <w:t>e.g</w:t>
+      </w:r>
+      <w:proofErr w:type="spellEnd"/>
+      <w:r>
+        <w:t xml:space="preserve"> GPS, tilt), seismic (e.g. hypocenters, waveforms, </w:t>
+      </w:r>
+      <w:proofErr w:type="spellStart"/>
+      <w:r>
+        <w:t>helicorders</w:t>
+      </w:r>
+      <w:proofErr w:type="spellEnd"/>
+      <w:r>
+        <w:t xml:space="preserve">, RSAM), and gas (e.g. CO2, SO2). </w:t>
+      </w:r>
+      <w:r>
+        <w:t xml:space="preserve">However, other types of data can also be displayed.  </w:t>
+      </w:r>
+      <w:r>
+        <w:t xml:space="preserve">Valve, in conjunction with its middle-ware VDX, provides for a one-stop shop for viewing all types of data </w:t>
+      </w:r>
+      <w:r>
+        <w:t>viewable</w:t>
+      </w:r>
+      <w:r>
+        <w:t xml:space="preserve"> as time-series.</w:t>
+      </w:r>
+    </w:p>
+    <w:p>
+      <w:pPr>
+        <w:keepNext/>
+        <w:jc w:val="center"/>
+      </w:pPr>
       <w:bookmarkStart w:id="0" w:name="_GoBack"/>
       <w:bookmarkEnd w:id="0"/>
       <w:r>
-        <w:t>y 7, 2019</w:t>
-      </w:r>
-    </w:p>
-    <w:p/>
-    <w:p>
-      <w:pPr>
-        <w:pStyle w:val="Heading1"/>
-      </w:pPr>
-      <w:r>
-        <w:t>Summary</w:t>
-      </w:r>
-    </w:p>
-    <w:p>
-      <w:r>
-        <w:t>Valve is a web-based application used to view and export volcano monitoring data plots.  Primary categories of data used in volcano monitoring are deformation (</w:t>
-      </w:r>
-      <w:proofErr w:type="spellStart"/>
-      <w:r>
-        <w:t>e.g</w:t>
-      </w:r>
-      <w:proofErr w:type="spellEnd"/>
-      <w:r>
-        <w:t xml:space="preserve"> GPS, tilt), seismic (e.g. hypocenters, waveforms, </w:t>
-      </w:r>
-      <w:proofErr w:type="spellStart"/>
-      <w:r>
-        <w:t>helicorders</w:t>
-      </w:r>
-      <w:proofErr w:type="spellEnd"/>
-      <w:r>
-        <w:t xml:space="preserve">, RSAM), and gas (e.g. CO2, SO2). </w:t>
-      </w:r>
-      <w:r>
-        <w:t xml:space="preserve">However, other types of data can also be displayed.  </w:t>
-      </w:r>
-      <w:r>
-        <w:t xml:space="preserve">Valve, in conjunction with its middle-ware VDX, provides for a one-stop shop for viewing all types of data </w:t>
-      </w:r>
-      <w:r>
-        <w:t>viewable</w:t>
-      </w:r>
-      <w:r>
-        <w:t xml:space="preserve"> as time-series.</w:t>
-      </w:r>
-    </w:p>
-    <w:p/>
-    <w:p>
-      <w:pPr>
-        <w:keepNext/>
-        <w:jc w:val="center"/>
-      </w:pPr>
-      <w:r>
-        <w:rPr>
-          <w:noProof/>
-        </w:rPr>
-        <w:lastRenderedPageBreak/>
+        <w:rPr>
+          <w:noProof/>
+        </w:rPr>
         <w:drawing>
           <wp:inline distT="0" distB="0" distL="0" distR="0" wp14:anchorId="171C135A" wp14:editId="2B1F209D">
             <wp:extent cx="5251450" cy="5251450"/>
@@ -1075,10 +1070,8 @@
           <w:szCs w:val="20"/>
           <w:shd w:val="clear" w:color="auto" w:fill="FCFCFE"/>
         </w:rPr>
-        <w:t xml:space="preserve">Velocity Field - Valve can also be used to estimate velocities and plot them spatially. Select the stations you want estimated, optionally select a baseline station, choose your options, and press submit. </w:t>
-      </w:r>
-    </w:p>
-    <w:p>
+        <w:t xml:space="preserve">Velocity Field - Valve can also be used to estimate </w:t>
+      </w:r>
       <w:r>
         <w:rPr>
           <w:rFonts w:ascii="Tahoma" w:hAnsi="Tahoma" w:cs="Tahoma"/>
@@ -1087,7 +1080,89 @@
           <w:szCs w:val="20"/>
           <w:shd w:val="clear" w:color="auto" w:fill="FCFCFE"/>
         </w:rPr>
-        <w:t>Displacement Field - Valve can also be used to estimate a displacement at a specific time. Select the stations you want estimated, optionally select a baseline station, enter the displacement time (unfortunately this must be done by hand), choose your options, and press submit. </w:t>
+        <w:t xml:space="preserve">average </w:t>
+      </w:r>
+      <w:r>
+        <w:rPr>
+          <w:rFonts w:ascii="Tahoma" w:hAnsi="Tahoma" w:cs="Tahoma"/>
+          <w:color w:val="000000"/>
+          <w:sz w:val="20"/>
+          <w:szCs w:val="20"/>
+          <w:shd w:val="clear" w:color="auto" w:fill="FCFCFE"/>
+        </w:rPr>
+        <w:t xml:space="preserve">velocities </w:t>
+      </w:r>
+      <w:r>
+        <w:rPr>
+          <w:rFonts w:ascii="Tahoma" w:hAnsi="Tahoma" w:cs="Tahoma"/>
+          <w:color w:val="000000"/>
+          <w:sz w:val="20"/>
+          <w:szCs w:val="20"/>
+          <w:shd w:val="clear" w:color="auto" w:fill="FCFCFE"/>
+        </w:rPr>
+        <w:t xml:space="preserve">over time </w:t>
+      </w:r>
+      <w:r>
+        <w:rPr>
+          <w:rFonts w:ascii="Tahoma" w:hAnsi="Tahoma" w:cs="Tahoma"/>
+          <w:color w:val="000000"/>
+          <w:sz w:val="20"/>
+          <w:szCs w:val="20"/>
+          <w:shd w:val="clear" w:color="auto" w:fill="FCFCFE"/>
+        </w:rPr>
+        <w:t xml:space="preserve">and plot them spatially. Select the stations you want estimated, optionally select a baseline station, choose your options, and press submit. </w:t>
+      </w:r>
+    </w:p>
+    <w:p>
+      <w:r>
+        <w:rPr>
+          <w:rFonts w:ascii="Tahoma" w:hAnsi="Tahoma" w:cs="Tahoma"/>
+          <w:color w:val="000000"/>
+          <w:sz w:val="20"/>
+          <w:szCs w:val="20"/>
+          <w:shd w:val="clear" w:color="auto" w:fill="FCFCFE"/>
+        </w:rPr>
+        <w:t xml:space="preserve">Displacement Field - Valve can also be used to estimate a displacement </w:t>
+      </w:r>
+      <w:r>
+        <w:rPr>
+          <w:rFonts w:ascii="Tahoma" w:hAnsi="Tahoma" w:cs="Tahoma"/>
+          <w:color w:val="000000"/>
+          <w:sz w:val="20"/>
+          <w:szCs w:val="20"/>
+          <w:shd w:val="clear" w:color="auto" w:fill="FCFCFE"/>
+        </w:rPr>
+        <w:t>using subset of points at the beginning and end of an interval</w:t>
+      </w:r>
+      <w:r>
+        <w:rPr>
+          <w:rFonts w:ascii="Tahoma" w:hAnsi="Tahoma" w:cs="Tahoma"/>
+          <w:color w:val="000000"/>
+          <w:sz w:val="20"/>
+          <w:szCs w:val="20"/>
+          <w:shd w:val="clear" w:color="auto" w:fill="FCFCFE"/>
+        </w:rPr>
+        <w:t>. Select the stations you want estimated, optionally select a baseline station, enter the displacement time</w:t>
+      </w:r>
+      <w:r>
+        <w:rPr>
+          <w:rFonts w:ascii="Tahoma" w:hAnsi="Tahoma" w:cs="Tahoma"/>
+          <w:color w:val="000000"/>
+          <w:sz w:val="20"/>
+          <w:szCs w:val="20"/>
+          <w:shd w:val="clear" w:color="auto" w:fill="FCFCFE"/>
+        </w:rPr>
+        <w:t>s</w:t>
+      </w:r>
+      <w:r>
+        <w:rPr>
+          <w:rFonts w:ascii="Tahoma" w:hAnsi="Tahoma" w:cs="Tahoma"/>
+          <w:color w:val="000000"/>
+          <w:sz w:val="20"/>
+          <w:szCs w:val="20"/>
+          <w:shd w:val="clear" w:color="auto" w:fill="FCFCFE"/>
+        </w:rPr>
+        <w:t xml:space="preserve"> (unfortunately this must be done by hand), choose your options, and press submit. </w:t>
       </w:r>
     </w:p>
     <w:p>
@@ -1224,24 +1299,14 @@
       <w:r>
         <w:t xml:space="preserve">Figure </w:t>
       </w:r>
-      <w:r>
-        <w:fldChar w:fldCharType="begin"/>
-      </w:r>
-      <w:r>
-        <w:instrText xml:space="preserve"> SEQ Figure \* ARABIC </w:instrText>
-      </w:r>
-      <w:r>
-        <w:fldChar w:fldCharType="separate"/>
-      </w:r>
-      <w:r>
-        <w:rPr>
-          <w:noProof/>
-        </w:rPr>
-        <w:t>5</w:t>
-      </w:r>
-      <w:r>
-        <w:fldChar w:fldCharType="end"/>
-      </w:r>
+      <w:fldSimple w:instr=" SEQ Figure \* ARABIC ">
+        <w:r>
+          <w:rPr>
+            <w:noProof/>
+          </w:rPr>
+          <w:t>5</w:t>
+        </w:r>
+      </w:fldSimple>
       <w:r>
         <w:t xml:space="preserve"> Velocity Field Plot</w:t>
       </w:r>
@@ -1298,7 +1363,31 @@
         <w:rPr>
           <w:shd w:val="clear" w:color="auto" w:fill="FCFCFE"/>
         </w:rPr>
-        <w:t>A single station can be set as the baseline station. This subtracts that station position from all other observations. When using a baseline station only epochs in which both the source station and the baseline station have data will be used.</w:t>
+        <w:t>A single station can be set as the baseline station. This subtracts that station</w:t>
+      </w:r>
+      <w:r>
+        <w:rPr>
+          <w:shd w:val="clear" w:color="auto" w:fill="FCFCFE"/>
+        </w:rPr>
+        <w:t>’s</w:t>
+      </w:r>
+      <w:r>
+        <w:rPr>
+          <w:shd w:val="clear" w:color="auto" w:fill="FCFCFE"/>
+        </w:rPr>
+        <w:t xml:space="preserve"> </w:t>
+      </w:r>
+      <w:r>
+        <w:rPr>
+          <w:shd w:val="clear" w:color="auto" w:fill="FCFCFE"/>
+        </w:rPr>
+        <w:t>velocity</w:t>
+      </w:r>
+      <w:r>
+        <w:rPr>
+          <w:shd w:val="clear" w:color="auto" w:fill="FCFCFE"/>
+        </w:rPr>
+        <w:t xml:space="preserve"> from all other observations. When using a baseline station only epochs in which both the source station and the baseline station have data will be used.</w:t>
       </w:r>
       <w:r>
         <w:rPr>
@@ -1639,13 +1728,7 @@
         <w:rPr>
           <w:noProof/>
         </w:rPr>
-        <w:instrText xml:space="preserve"> SEQ Figure \* ARABI</w:instrText>
-      </w:r>
-      <w:r>
-        <w:rPr>
-          <w:noProof/>
-        </w:rPr>
-        <w:instrText xml:space="preserve">C </w:instrText>
+        <w:instrText xml:space="preserve"> SEQ Figure \* ARABIC </w:instrText>
       </w:r>
       <w:r>
         <w:rPr>

</xml_diff>